<commit_message>
Missed a price mention
</commit_message>
<xml_diff>
--- a/media/docs/Summit-2015/Justification-to-Attend-Code-for-America-Summit-2015.docx
+++ b/media/docs/Summit-2015/Justification-to-Attend-Code-for-America-Summit-2015.docx
@@ -189,7 +189,21 @@
         <w:rPr>
           <w:rFonts w:ascii="Open Sans" w:hAnsi="Open Sans"/>
         </w:rPr>
-        <w:t xml:space="preserve">I am requesting approval to attend the Code for America Summit, September 30 - October 2 in Oakland, CA for the discounted rate of $495. </w:t>
+        <w:t xml:space="preserve">I am requesting approval to attend the Code for America Summit, September 30 - October 2 in Oakland, </w:t>
+      </w:r>
+      <w:r>
+        <w:rPr>
+          <w:rFonts w:ascii="Open Sans" w:hAnsi="Open Sans"/>
+        </w:rPr>
+        <w:t>CA for the discounted rate of $5</w:t>
+      </w:r>
+      <w:bookmarkStart w:id="0" w:name="_GoBack"/>
+      <w:bookmarkEnd w:id="0"/>
+      <w:r>
+        <w:rPr>
+          <w:rFonts w:ascii="Open Sans" w:hAnsi="Open Sans"/>
+        </w:rPr>
+        <w:t xml:space="preserve">95. </w:t>
       </w:r>
     </w:p>
     <w:p>
@@ -430,8 +444,6 @@
         </w:rPr>
         <w:t>: Government Staff Price (me) $595; Non-Government Price $15</w:t>
       </w:r>
-      <w:bookmarkStart w:id="0" w:name="_GoBack"/>
-      <w:bookmarkEnd w:id="0"/>
       <w:r>
         <w:rPr>
           <w:rFonts w:ascii="Open Sans" w:hAnsi="Open Sans"/>

</xml_diff>